<commit_message>
Acualizacion hoja de vida
</commit_message>
<xml_diff>
--- a/hoja_de_vida.docx
+++ b/hoja_de_vida.docx
@@ -283,33 +283,33 @@
               </w:rPr>
               <w:t xml:space="preserve">| </w:t>
             </w:r>
-            <w:sdt>
-              <w:sdtPr>
+            <w:hyperlink r:id="rId11" w:history="1">
+              <w:r>
                 <w:rPr>
-                  <w:rFonts w:ascii="Arial" w:hAnsi="Arial" w:cs="Arial"/>
-                  <w:szCs w:val="20"/>
+                  <w:rStyle w:val="Hipervnculo"/>
+                  <w:color w:val="auto"/>
                 </w:rPr>
-                <w:id w:val="1103309300"/>
-                <w:placeholder>
-                  <w:docPart w:val="5EC289C8050D4B93B542EE6121E1CD61"/>
-                </w:placeholder>
-                <w:temporary/>
-                <w:showingPlcHdr/>
-                <w15:appearance w15:val="hidden"/>
-              </w:sdtPr>
-              <w:sdtContent>
-                <w:r>
-                  <w:rPr>
-                    <w:rFonts w:ascii="Arial" w:hAnsi="Arial" w:cs="Arial"/>
-                    <w:szCs w:val="20"/>
-                  </w:rPr>
-                  <w:t>www.interestingsite.com</w:t>
-                </w:r>
-              </w:sdtContent>
-            </w:sdt>
+                <w:t>portaf</w:t>
+              </w:r>
+              <w:r>
+                <w:rPr>
+                  <w:rStyle w:val="Hipervnculo"/>
+                  <w:color w:val="auto"/>
+                </w:rPr>
+                <w:t>o</w:t>
+              </w:r>
+              <w:r>
+                <w:rPr>
+                  <w:rStyle w:val="Hipervnculo"/>
+                  <w:color w:val="auto"/>
+                </w:rPr>
+                <w:t>lio</w:t>
+              </w:r>
+            </w:hyperlink>
             <w:r>
               <w:rPr>
                 <w:rFonts w:ascii="Arial" w:hAnsi="Arial" w:cs="Arial"/>
+                <w:color w:val="auto"/>
                 <w:szCs w:val="20"/>
               </w:rPr>
               <w:t xml:space="preserve"> </w:t>
@@ -1067,31 +1067,7 @@
               <w:rPr>
                 <w:rFonts w:ascii="Arial" w:hAnsi="Arial" w:cs="Arial"/>
               </w:rPr>
-              <w:t xml:space="preserve">Obtuvo </w:t>
-            </w:r>
-            <w:r>
-              <w:rPr>
-                <w:rFonts w:ascii="Arial" w:hAnsi="Arial" w:cs="Arial"/>
-              </w:rPr>
-              <w:t>graduación</w:t>
-            </w:r>
-            <w:r>
-              <w:rPr>
-                <w:rFonts w:ascii="Arial" w:hAnsi="Arial" w:cs="Arial"/>
-              </w:rPr>
-              <w:t xml:space="preserve"> cumpliendo con las materias, con la entrega del proyecto final en el cual se </w:t>
-            </w:r>
-            <w:r>
-              <w:rPr>
-                <w:rFonts w:ascii="Arial" w:hAnsi="Arial" w:cs="Arial"/>
-              </w:rPr>
-              <w:t>usó</w:t>
-            </w:r>
-            <w:r>
-              <w:rPr>
-                <w:rFonts w:ascii="Arial" w:hAnsi="Arial" w:cs="Arial"/>
-              </w:rPr>
-              <w:t xml:space="preserve"> </w:t>
+              <w:t xml:space="preserve">Obtuvo graduación cumpliendo con las materias, con la entrega del proyecto final en el cual se usó </w:t>
             </w:r>
             <w:r>
               <w:rPr>
@@ -1161,31 +1137,7 @@
               <w:rPr>
                 <w:rFonts w:ascii="Arial" w:hAnsi="Arial" w:cs="Arial"/>
               </w:rPr>
-              <w:t xml:space="preserve"> y con la </w:t>
-            </w:r>
-            <w:r>
-              <w:rPr>
-                <w:rFonts w:ascii="Arial" w:hAnsi="Arial" w:cs="Arial"/>
-              </w:rPr>
-              <w:t>culminación</w:t>
-            </w:r>
-            <w:r>
-              <w:rPr>
-                <w:rFonts w:ascii="Arial" w:hAnsi="Arial" w:cs="Arial"/>
-              </w:rPr>
-              <w:t xml:space="preserve"> de las practicas donde uso </w:t>
-            </w:r>
-            <w:r>
-              <w:rPr>
-                <w:rFonts w:ascii="Arial" w:hAnsi="Arial" w:cs="Arial"/>
-              </w:rPr>
-              <w:t>JavaScript</w:t>
-            </w:r>
-            <w:r>
-              <w:rPr>
-                <w:rFonts w:ascii="Arial" w:hAnsi="Arial" w:cs="Arial"/>
-              </w:rPr>
-              <w:t xml:space="preserve"> con el framework </w:t>
+              <w:t xml:space="preserve"> y con la culminación de las practicas donde uso JavaScript con el framework </w:t>
             </w:r>
             <w:r>
               <w:rPr>
@@ -1376,8 +1328,66 @@
             <w:pPr>
               <w:rPr>
                 <w:rFonts w:ascii="Arial" w:hAnsi="Arial" w:cs="Arial"/>
+                <w:b/>
+                <w:bCs/>
+                <w:color w:val="auto"/>
               </w:rPr>
             </w:pPr>
+            <w:hyperlink r:id="rId12" w:history="1">
+              <w:r>
+                <w:rPr>
+                  <w:rStyle w:val="Hipervnculo"/>
+                  <w:rFonts w:ascii="Arial" w:hAnsi="Arial" w:cs="Arial"/>
+                  <w:b/>
+                  <w:bCs/>
+                  <w:color w:val="auto"/>
+                </w:rPr>
+                <w:t>Porta</w:t>
+              </w:r>
+              <w:r>
+                <w:rPr>
+                  <w:rStyle w:val="Hipervnculo"/>
+                  <w:rFonts w:ascii="Arial" w:hAnsi="Arial" w:cs="Arial"/>
+                  <w:b/>
+                  <w:bCs/>
+                  <w:color w:val="auto"/>
+                </w:rPr>
+                <w:t>f</w:t>
+              </w:r>
+              <w:r>
+                <w:rPr>
+                  <w:rStyle w:val="Hipervnculo"/>
+                  <w:rFonts w:ascii="Arial" w:hAnsi="Arial" w:cs="Arial"/>
+                  <w:b/>
+                  <w:bCs/>
+                  <w:color w:val="auto"/>
+                </w:rPr>
+                <w:t>olio</w:t>
+              </w:r>
+            </w:hyperlink>
+          </w:p>
+          <w:p>
+            <w:pPr>
+              <w:rPr>
+                <w:rFonts w:ascii="Arial" w:hAnsi="Arial" w:cs="Arial"/>
+                <w:b/>
+                <w:bCs/>
+                <w:color w:val="0563C1" w:themeColor="hyperlink"/>
+                <w:u w:val="single"/>
+              </w:rPr>
+            </w:pPr>
+            <w:hyperlink r:id="rId13" w:history="1">
+              <w:r>
+                <w:rPr>
+                  <w:rStyle w:val="Hipervnculo"/>
+                  <w:rFonts w:ascii="Arial" w:hAnsi="Arial" w:cs="Arial"/>
+                  <w:b/>
+                  <w:bCs/>
+                  <w:color w:val="auto"/>
+                </w:rPr>
+                <w:t>RapConnet</w:t>
+              </w:r>
+            </w:hyperlink>
           </w:p>
         </w:tc>
       </w:tr>
@@ -27295,646 +27305,19 @@
       <w:contextualSpacing/>
     </w:pPr>
   </w:style>
-</w:styles>
-</file>
-
-<file path=word/glossary/document.xml><?xml version="1.0" encoding="utf-8"?>
-<w:glossaryDocument xmlns:wpc="http://schemas.microsoft.com/office/word/2010/wordprocessingCanvas" xmlns:cx="http://schemas.microsoft.com/office/drawing/2014/chartex" xmlns:cx1="http://schemas.microsoft.com/office/drawing/2015/9/8/chartex" xmlns:cx2="http://schemas.microsoft.com/office/drawing/2015/10/21/chartex" xmlns:cx3="http://schemas.microsoft.com/office/drawing/2016/5/9/chartex" xmlns:cx4="http://schemas.microsoft.com/office/drawing/2016/5/10/chartex" xmlns:cx5="http://schemas.microsoft.com/office/drawing/2016/5/11/chartex" xmlns:cx6="http://schemas.microsoft.com/office/drawing/2016/5/12/chartex" xmlns:cx7="http://schemas.microsoft.com/office/drawing/2016/5/13/chartex" xmlns:cx8="http://schemas.microsoft.com/office/drawing/2016/5/14/chartex" xmlns:mc="http://schemas.openxmlformats.org/markup-compatibility/2006" xmlns:aink="http://schemas.microsoft.com/office/drawing/2016/ink" xmlns:am3d="http://schemas.microsoft.com/office/drawing/2017/model3d" xmlns:o="urn:schemas-microsoft-com:office:office" xmlns:oel="http://schemas.microsoft.com/office/2019/extlst" xmlns:r="http://schemas.openxmlformats.org/officeDocument/2006/relationships" xmlns:m="http://schemas.openxmlformats.org/officeDocument/2006/math" xmlns:v="urn:schemas-microsoft-com:vml" xmlns:wp14="http://schemas.microsoft.com/office/word/2010/wordprocessingDrawing" xmlns:wp="http://schemas.openxmlformats.org/drawingml/2006/wordprocessingDrawing" xmlns:w10="urn:schemas-microsoft-com:office:word" xmlns:w="http://schemas.openxmlformats.org/wordprocessingml/2006/main" xmlns:w14="http://schemas.microsoft.com/office/word/2010/wordml" xmlns:w15="http://schemas.microsoft.com/office/word/2012/wordml" xmlns:w16cex="http://schemas.microsoft.com/office/word/2018/wordml/cex" xmlns:w16cid="http://schemas.microsoft.com/office/word/2016/wordml/cid" xmlns:w16="http://schemas.microsoft.com/office/word/2018/wordml" xmlns:w16du="http://schemas.microsoft.com/office/word/2023/wordml/word16du" xmlns:w16sdtdh="http://schemas.microsoft.com/office/word/2020/wordml/sdtdatahash" xmlns:w16se="http://schemas.microsoft.com/office/word/2015/wordml/symex" xmlns:wpg="http://schemas.microsoft.com/office/word/2010/wordprocessingGroup" xmlns:wpi="http://schemas.microsoft.com/office/word/2010/wordprocessingInk" xmlns:wne="http://schemas.microsoft.com/office/word/2006/wordml" xmlns:wps="http://schemas.microsoft.com/office/word/2010/wordprocessingShape" mc:Ignorable="w14 w15 w16se w16cid w16 w16cex w16sdtdh w16du wp14">
-  <w:docParts>
-    <w:docPart>
-      <w:docPartPr>
-        <w:name w:val="5EC289C8050D4B93B542EE6121E1CD61"/>
-        <w:category>
-          <w:name w:val="General"/>
-          <w:gallery w:val="placeholder"/>
-        </w:category>
-        <w:types>
-          <w:type w:val="bbPlcHdr"/>
-        </w:types>
-        <w:behaviors>
-          <w:behavior w:val="content"/>
-        </w:behaviors>
-        <w:guid w:val="{C66DF408-F615-487E-A073-7DBF8346D2B1}"/>
-      </w:docPartPr>
-      <w:docPartBody>
-        <w:p>
-          <w:pPr>
-            <w:pStyle w:val="5EC289C8050D4B93B542EE6121E1CD61"/>
-          </w:pPr>
-          <w:r>
-            <w:t>www.interestingsite.com</w:t>
-          </w:r>
-        </w:p>
-      </w:docPartBody>
-    </w:docPart>
-  </w:docParts>
-</w:glossaryDocument>
-</file>
-
-<file path=word/glossary/fontTable.xml><?xml version="1.0" encoding="utf-8"?>
-<w:fonts xmlns:mc="http://schemas.openxmlformats.org/markup-compatibility/2006" xmlns:r="http://schemas.openxmlformats.org/officeDocument/2006/relationships" xmlns:w="http://schemas.openxmlformats.org/wordprocessingml/2006/main" xmlns:w14="http://schemas.microsoft.com/office/word/2010/wordml" xmlns:w15="http://schemas.microsoft.com/office/word/2012/wordml" xmlns:w16cex="http://schemas.microsoft.com/office/word/2018/wordml/cex" xmlns:w16cid="http://schemas.microsoft.com/office/word/2016/wordml/cid" xmlns:w16="http://schemas.microsoft.com/office/word/2018/wordml" xmlns:w16du="http://schemas.microsoft.com/office/word/2023/wordml/word16du" xmlns:w16sdtdh="http://schemas.microsoft.com/office/word/2020/wordml/sdtdatahash" xmlns:w16se="http://schemas.microsoft.com/office/word/2015/wordml/symex" mc:Ignorable="w14 w15 w16se w16cid w16 w16cex w16sdtdh w16du">
-  <w:font w:name="Symbol">
-    <w:panose1 w:val="05050102010706020507"/>
-    <w:charset w:val="02"/>
-    <w:family w:val="roman"/>
-    <w:pitch w:val="variable"/>
-    <w:sig w:usb0="00000000" w:usb1="10000000" w:usb2="00000000" w:usb3="00000000" w:csb0="80000000" w:csb1="00000000"/>
-  </w:font>
-  <w:font w:name="Times New Roman">
-    <w:panose1 w:val="02020603050405020304"/>
-    <w:charset w:val="00"/>
-    <w:family w:val="roman"/>
-    <w:pitch w:val="variable"/>
-    <w:sig w:usb0="E0002EFF" w:usb1="C000785B" w:usb2="00000009" w:usb3="00000000" w:csb0="000001FF" w:csb1="00000000"/>
-  </w:font>
-  <w:font w:name="Courier New">
-    <w:panose1 w:val="02070309020205020404"/>
-    <w:charset w:val="00"/>
-    <w:family w:val="modern"/>
-    <w:pitch w:val="fixed"/>
-    <w:sig w:usb0="E0002EFF" w:usb1="C0007843" w:usb2="00000009" w:usb3="00000000" w:csb0="000001FF" w:csb1="00000000"/>
-  </w:font>
-  <w:font w:name="Wingdings">
-    <w:panose1 w:val="05000000000000000000"/>
-    <w:charset w:val="02"/>
-    <w:family w:val="auto"/>
-    <w:pitch w:val="variable"/>
-    <w:sig w:usb0="00000000" w:usb1="10000000" w:usb2="00000000" w:usb3="00000000" w:csb0="80000000" w:csb1="00000000"/>
-  </w:font>
-  <w:font w:name="Candara">
-    <w:panose1 w:val="020E0502030303020204"/>
-    <w:charset w:val="00"/>
-    <w:family w:val="swiss"/>
-    <w:pitch w:val="variable"/>
-    <w:sig w:usb0="A00002EF" w:usb1="4000A44B" w:usb2="00000000" w:usb3="00000000" w:csb0="0000019F" w:csb1="00000000"/>
-  </w:font>
-  <w:font w:name="Times New Roman (Headings CS)">
-    <w:altName w:val="Times New Roman"/>
-    <w:panose1 w:val="00000000000000000000"/>
-    <w:charset w:val="00"/>
-    <w:family w:val="roman"/>
-    <w:notTrueType/>
-    <w:pitch w:val="default"/>
-  </w:font>
-  <w:font w:name="Tahoma">
-    <w:panose1 w:val="020B0604030504040204"/>
-    <w:charset w:val="00"/>
-    <w:family w:val="swiss"/>
-    <w:pitch w:val="variable"/>
-    <w:sig w:usb0="E1002EFF" w:usb1="C000605B" w:usb2="00000029" w:usb3="00000000" w:csb0="000101FF" w:csb1="00000000"/>
-  </w:font>
-  <w:font w:name="Segoe UI">
-    <w:panose1 w:val="020B0502040204020203"/>
-    <w:charset w:val="00"/>
-    <w:family w:val="swiss"/>
-    <w:pitch w:val="variable"/>
-    <w:sig w:usb0="E4002EFF" w:usb1="C000E47F" w:usb2="00000009" w:usb3="00000000" w:csb0="000001FF" w:csb1="00000000"/>
-  </w:font>
-  <w:font w:name="Consolas">
-    <w:panose1 w:val="020B0609020204030204"/>
-    <w:charset w:val="00"/>
-    <w:family w:val="modern"/>
-    <w:pitch w:val="fixed"/>
-    <w:sig w:usb0="E00006FF" w:usb1="0000FCFF" w:usb2="00000001" w:usb3="00000000" w:csb0="0000019F" w:csb1="00000000"/>
-  </w:font>
-  <w:font w:name="Arial">
-    <w:panose1 w:val="020B0604020202020204"/>
-    <w:charset w:val="00"/>
-    <w:family w:val="swiss"/>
-    <w:pitch w:val="variable"/>
-    <w:sig w:usb0="E0002EFF" w:usb1="C000785B" w:usb2="00000009" w:usb3="00000000" w:csb0="000001FF" w:csb1="00000000"/>
-  </w:font>
-  <w:font w:name="Calibri">
-    <w:panose1 w:val="020F0502020204030204"/>
-    <w:charset w:val="00"/>
-    <w:family w:val="swiss"/>
-    <w:pitch w:val="variable"/>
-    <w:sig w:usb0="E4002EFF" w:usb1="C000247B" w:usb2="00000009" w:usb3="00000000" w:csb0="000001FF" w:csb1="00000000"/>
-  </w:font>
-  <w:font w:name="Calibri Light">
-    <w:panose1 w:val="020F0302020204030204"/>
-    <w:charset w:val="00"/>
-    <w:family w:val="swiss"/>
-    <w:pitch w:val="variable"/>
-    <w:sig w:usb0="E4002EFF" w:usb1="C000247B" w:usb2="00000009" w:usb3="00000000" w:csb0="000001FF" w:csb1="00000000"/>
-  </w:font>
-</w:fonts>
-</file>
-
-<file path=word/glossary/settings.xml><?xml version="1.0" encoding="utf-8"?>
-<w:settings xmlns:mc="http://schemas.openxmlformats.org/markup-compatibility/2006" xmlns:o="urn:schemas-microsoft-com:office:office" xmlns:r="http://schemas.openxmlformats.org/officeDocument/2006/relationships" xmlns:m="http://schemas.openxmlformats.org/officeDocument/2006/math" xmlns:v="urn:schemas-microsoft-com:vml" xmlns:w10="urn:schemas-microsoft-com:office:word" xmlns:w="http://schemas.openxmlformats.org/wordprocessingml/2006/main" xmlns:w14="http://schemas.microsoft.com/office/word/2010/wordml" xmlns:w15="http://schemas.microsoft.com/office/word/2012/wordml" xmlns:w16cex="http://schemas.microsoft.com/office/word/2018/wordml/cex" xmlns:w16cid="http://schemas.microsoft.com/office/word/2016/wordml/cid" xmlns:w16="http://schemas.microsoft.com/office/word/2018/wordml" xmlns:w16du="http://schemas.microsoft.com/office/word/2023/wordml/word16du" xmlns:w16sdtdh="http://schemas.microsoft.com/office/word/2020/wordml/sdtdatahash" xmlns:w16se="http://schemas.microsoft.com/office/word/2015/wordml/symex" xmlns:sl="http://schemas.openxmlformats.org/schemaLibrary/2006/main" mc:Ignorable="w14 w15 w16se w16cid w16 w16cex w16sdtdh w16du">
-  <w:view w:val="normal"/>
-  <w:defaultTabStop w:val="720"/>
-  <w:hyphenationZone w:val="425"/>
-  <w:characterSpacingControl w:val="doNotCompress"/>
-  <w:compat>
-    <w:useFELayout/>
-    <w:compatSetting w:name="compatibilityMode" w:uri="http://schemas.microsoft.com/office/word" w:val="15"/>
-    <w:compatSetting w:name="overrideTableStyleFontSizeAndJustification" w:uri="http://schemas.microsoft.com/office/word" w:val="1"/>
-    <w:compatSetting w:name="enableOpenTypeFeatures" w:uri="http://schemas.microsoft.com/office/word" w:val="1"/>
-    <w:compatSetting w:name="doNotFlipMirrorIndents" w:uri="http://schemas.microsoft.com/office/word" w:val="1"/>
-    <w:compatSetting w:name="differentiateMultirowTableHeaders" w:uri="http://schemas.microsoft.com/office/word" w:val="1"/>
-    <w:compatSetting w:name="useWord2013TrackBottomHyphenation" w:uri="http://schemas.microsoft.com/office/word" w:val="1"/>
-  </w:compat>
-  <w:rsids>
-    <w:rsidRoot w:val="008A57B7"/>
-    <w:rsid w:val="001F4681"/>
-    <w:rsid w:val="00205429"/>
-    <w:rsid w:val="00227458"/>
-    <w:rsid w:val="00417C79"/>
-    <w:rsid w:val="0063301B"/>
-    <w:rsid w:val="006718A2"/>
-    <w:rsid w:val="006A5AC6"/>
-    <w:rsid w:val="00756F6F"/>
-    <w:rsid w:val="008A57B7"/>
-    <w:rsid w:val="008F2ADD"/>
-    <w:rsid w:val="00903F1B"/>
-    <w:rsid w:val="00B868A5"/>
-    <w:rsid w:val="00BC0CF5"/>
-    <w:rsid w:val="00C518A3"/>
-    <w:rsid w:val="00C54638"/>
-    <w:rsid w:val="00CC793C"/>
-    <w:rsid w:val="00CF7D8A"/>
-    <w:rsid w:val="00D21FBC"/>
-    <w:rsid w:val="00D74FFD"/>
-    <w:rsid w:val="00E261C4"/>
-    <w:rsid w:val="00F038B6"/>
-    <w:rsid w:val="00F35DA6"/>
-    <w:rsid w:val="00FB6C8A"/>
-    <w:rsid w:val="00FE5B0F"/>
-  </w:rsids>
-  <m:mathPr>
-    <m:mathFont m:val="Cambria Math"/>
-    <m:brkBin m:val="before"/>
-    <m:brkBinSub m:val="--"/>
-    <m:smallFrac m:val="0"/>
-    <m:dispDef/>
-    <m:lMargin m:val="0"/>
-    <m:rMargin m:val="0"/>
-    <m:defJc m:val="centerGroup"/>
-    <m:wrapIndent m:val="1440"/>
-    <m:intLim m:val="subSup"/>
-    <m:naryLim m:val="undOvr"/>
-  </m:mathPr>
-  <w:themeFontLang w:val="en-US"/>
-  <w:clrSchemeMapping w:bg1="light1" w:t1="dark1" w:bg2="light2" w:t2="dark2" w:accent1="accent1" w:accent2="accent2" w:accent3="accent3" w:accent4="accent4" w:accent5="accent5" w:accent6="accent6" w:hyperlink="hyperlink" w:followedHyperlink="followedHyperlink"/>
-  <w:decimalSymbol w:val=","/>
-  <w:listSeparator w:val=";"/>
-  <w15:chartTrackingRefBased/>
-</w:settings>
-</file>
-
-<file path=word/glossary/styles.xml><?xml version="1.0" encoding="utf-8"?>
-<w:styles xmlns:mc="http://schemas.openxmlformats.org/markup-compatibility/2006" xmlns:r="http://schemas.openxmlformats.org/officeDocument/2006/relationships" xmlns:w="http://schemas.openxmlformats.org/wordprocessingml/2006/main" xmlns:w14="http://schemas.microsoft.com/office/word/2010/wordml" xmlns:w15="http://schemas.microsoft.com/office/word/2012/wordml" xmlns:w16cex="http://schemas.microsoft.com/office/word/2018/wordml/cex" xmlns:w16cid="http://schemas.microsoft.com/office/word/2016/wordml/cid" xmlns:w16="http://schemas.microsoft.com/office/word/2018/wordml" xmlns:w16du="http://schemas.microsoft.com/office/word/2023/wordml/word16du" xmlns:w16sdtdh="http://schemas.microsoft.com/office/word/2020/wordml/sdtdatahash" xmlns:w16se="http://schemas.microsoft.com/office/word/2015/wordml/symex" mc:Ignorable="w14 w15 w16se w16cid w16 w16cex w16sdtdh w16du">
-  <w:docDefaults>
-    <w:rPrDefault>
-      <w:rPr>
-        <w:rFonts w:asciiTheme="minorHAnsi" w:eastAsiaTheme="minorEastAsia" w:hAnsiTheme="minorHAnsi" w:cstheme="minorBidi"/>
-        <w:sz w:val="22"/>
-        <w:szCs w:val="22"/>
-        <w:lang w:val="en-US" w:eastAsia="en-US" w:bidi="ar-SA"/>
-      </w:rPr>
-    </w:rPrDefault>
-    <w:pPrDefault>
-      <w:pPr>
-        <w:spacing w:after="160" w:line="259" w:lineRule="auto"/>
-      </w:pPr>
-    </w:pPrDefault>
-  </w:docDefaults>
-  <w:latentStyles w:defLockedState="0" w:defUIPriority="99" w:defSemiHidden="0" w:defUnhideWhenUsed="0" w:defQFormat="0" w:count="376">
-    <w:lsdException w:name="Normal" w:uiPriority="0" w:qFormat="1"/>
-    <w:lsdException w:name="heading 1" w:uiPriority="9" w:qFormat="1"/>
-    <w:lsdException w:name="heading 2" w:semiHidden="1" w:uiPriority="9" w:unhideWhenUsed="1" w:qFormat="1"/>
-    <w:lsdException w:name="heading 3" w:semiHidden="1" w:uiPriority="9" w:unhideWhenUsed="1" w:qFormat="1"/>
-    <w:lsdException w:name="heading 4" w:semiHidden="1" w:uiPriority="9" w:unhideWhenUsed="1" w:qFormat="1"/>
-    <w:lsdException w:name="heading 5" w:semiHidden="1" w:uiPriority="9" w:unhideWhenUsed="1" w:qFormat="1"/>
-    <w:lsdException w:name="heading 6" w:semiHidden="1" w:uiPriority="9" w:unhideWhenUsed="1" w:qFormat="1"/>
-    <w:lsdException w:name="heading 7" w:semiHidden="1" w:uiPriority="9" w:unhideWhenUsed="1" w:qFormat="1"/>
-    <w:lsdException w:name="heading 8" w:semiHidden="1" w:uiPriority="9" w:unhideWhenUsed="1" w:qFormat="1"/>
-    <w:lsdException w:name="heading 9" w:semiHidden="1" w:uiPriority="9" w:unhideWhenUsed="1" w:qFormat="1"/>
-    <w:lsdException w:name="index 1" w:semiHidden="1" w:unhideWhenUsed="1"/>
-    <w:lsdException w:name="index 2" w:semiHidden="1" w:unhideWhenUsed="1"/>
-    <w:lsdException w:name="index 3" w:semiHidden="1" w:unhideWhenUsed="1"/>
-    <w:lsdException w:name="index 4" w:semiHidden="1" w:unhideWhenUsed="1"/>
-    <w:lsdException w:name="index 5" w:semiHidden="1" w:unhideWhenUsed="1"/>
-    <w:lsdException w:name="index 6" w:semiHidden="1" w:unhideWhenUsed="1"/>
-    <w:lsdException w:name="index 7" w:semiHidden="1" w:unhideWhenUsed="1"/>
-    <w:lsdException w:name="index 8" w:semiHidden="1" w:unhideWhenUsed="1"/>
-    <w:lsdException w:name="index 9" w:semiHidden="1" w:unhideWhenUsed="1"/>
-    <w:lsdException w:name="toc 1" w:semiHidden="1" w:uiPriority="39" w:unhideWhenUsed="1"/>
-    <w:lsdException w:name="toc 2" w:semiHidden="1" w:uiPriority="39" w:unhideWhenUsed="1"/>
-    <w:lsdException w:name="toc 3" w:semiHidden="1" w:uiPriority="39" w:unhideWhenUsed="1"/>
-    <w:lsdException w:name="toc 4" w:semiHidden="1" w:uiPriority="39" w:unhideWhenUsed="1"/>
-    <w:lsdException w:name="toc 5" w:semiHidden="1" w:uiPriority="39" w:unhideWhenUsed="1"/>
-    <w:lsdException w:name="toc 6" w:semiHidden="1" w:uiPriority="39" w:unhideWhenUsed="1"/>
-    <w:lsdException w:name="toc 7" w:semiHidden="1" w:uiPriority="39" w:unhideWhenUsed="1"/>
-    <w:lsdException w:name="toc 8" w:semiHidden="1" w:uiPriority="39" w:unhideWhenUsed="1"/>
-    <w:lsdException w:name="toc 9" w:semiHidden="1" w:uiPriority="39" w:unhideWhenUsed="1"/>
-    <w:lsdException w:name="Normal Indent" w:semiHidden="1" w:unhideWhenUsed="1"/>
-    <w:lsdException w:name="footnote text" w:semiHidden="1" w:unhideWhenUsed="1"/>
-    <w:lsdException w:name="annotation text" w:semiHidden="1" w:unhideWhenUsed="1"/>
-    <w:lsdException w:name="header" w:semiHidden="1" w:unhideWhenUsed="1"/>
-    <w:lsdException w:name="footer" w:semiHidden="1" w:unhideWhenUsed="1"/>
-    <w:lsdException w:name="index heading" w:semiHidden="1" w:unhideWhenUsed="1"/>
-    <w:lsdException w:name="caption" w:semiHidden="1" w:uiPriority="35" w:unhideWhenUsed="1" w:qFormat="1"/>
-    <w:lsdException w:name="table of figures" w:semiHidden="1" w:unhideWhenUsed="1"/>
-    <w:lsdException w:name="envelope address" w:semiHidden="1" w:unhideWhenUsed="1"/>
-    <w:lsdException w:name="envelope return" w:semiHidden="1" w:unhideWhenUsed="1"/>
-    <w:lsdException w:name="footnote reference" w:semiHidden="1" w:unhideWhenUsed="1"/>
-    <w:lsdException w:name="annotation reference" w:semiHidden="1" w:unhideWhenUsed="1"/>
-    <w:lsdException w:name="line number" w:semiHidden="1" w:unhideWhenUsed="1"/>
-    <w:lsdException w:name="page number" w:semiHidden="1" w:unhideWhenUsed="1"/>
-    <w:lsdException w:name="endnote reference" w:semiHidden="1" w:unhideWhenUsed="1"/>
-    <w:lsdException w:name="endnote text" w:semiHidden="1" w:unhideWhenUsed="1"/>
-    <w:lsdException w:name="table of authorities" w:semiHidden="1" w:unhideWhenUsed="1"/>
-    <w:lsdException w:name="macro" w:semiHidden="1" w:unhideWhenUsed="1"/>
-    <w:lsdException w:name="toa heading" w:semiHidden="1" w:unhideWhenUsed="1"/>
-    <w:lsdException w:name="List" w:semiHidden="1" w:unhideWhenUsed="1"/>
-    <w:lsdException w:name="List Bullet" w:semiHidden="1" w:unhideWhenUsed="1"/>
-    <w:lsdException w:name="List Number" w:semiHidden="1" w:unhideWhenUsed="1"/>
-    <w:lsdException w:name="List 2" w:semiHidden="1" w:unhideWhenUsed="1"/>
-    <w:lsdException w:name="List 3" w:semiHidden="1" w:unhideWhenUsed="1"/>
-    <w:lsdException w:name="List 4" w:semiHidden="1" w:unhideWhenUsed="1"/>
-    <w:lsdException w:name="List 5" w:semiHidden="1" w:unhideWhenUsed="1"/>
-    <w:lsdException w:name="List Bullet 2" w:semiHidden="1" w:unhideWhenUsed="1"/>
-    <w:lsdException w:name="List Bullet 3" w:semiHidden="1" w:unhideWhenUsed="1"/>
-    <w:lsdException w:name="List Bullet 4" w:semiHidden="1" w:unhideWhenUsed="1"/>
-    <w:lsdException w:name="List Bullet 5" w:semiHidden="1" w:unhideWhenUsed="1"/>
-    <w:lsdException w:name="List Number 2" w:semiHidden="1" w:unhideWhenUsed="1"/>
-    <w:lsdException w:name="List Number 3" w:semiHidden="1" w:unhideWhenUsed="1"/>
-    <w:lsdException w:name="List Number 4" w:semiHidden="1" w:unhideWhenUsed="1"/>
-    <w:lsdException w:name="List Number 5" w:semiHidden="1" w:unhideWhenUsed="1"/>
-    <w:lsdException w:name="Title" w:uiPriority="10" w:qFormat="1"/>
-    <w:lsdException w:name="Closing" w:semiHidden="1" w:unhideWhenUsed="1"/>
-    <w:lsdException w:name="Signature" w:semiHidden="1" w:unhideWhenUsed="1"/>
-    <w:lsdException w:name="Default Paragraph Font" w:semiHidden="1" w:uiPriority="1" w:unhideWhenUsed="1"/>
-    <w:lsdException w:name="Body Text" w:semiHidden="1" w:unhideWhenUsed="1"/>
-    <w:lsdException w:name="Body Text Indent" w:semiHidden="1" w:unhideWhenUsed="1"/>
-    <w:lsdException w:name="List Continue" w:semiHidden="1" w:unhideWhenUsed="1"/>
-    <w:lsdException w:name="List Continue 2" w:semiHidden="1" w:unhideWhenUsed="1"/>
-    <w:lsdException w:name="List Continue 3" w:semiHidden="1" w:unhideWhenUsed="1"/>
-    <w:lsdException w:name="List Continue 4" w:semiHidden="1" w:unhideWhenUsed="1"/>
-    <w:lsdException w:name="List Continue 5" w:semiHidden="1" w:unhideWhenUsed="1"/>
-    <w:lsdException w:name="Message Header" w:semiHidden="1" w:unhideWhenUsed="1"/>
-    <w:lsdException w:name="Subtitle" w:uiPriority="11" w:qFormat="1"/>
-    <w:lsdException w:name="Salutation" w:semiHidden="1" w:unhideWhenUsed="1"/>
-    <w:lsdException w:name="Date" w:semiHidden="1" w:unhideWhenUsed="1"/>
-    <w:lsdException w:name="Body Text First Indent" w:semiHidden="1" w:unhideWhenUsed="1"/>
-    <w:lsdException w:name="Body Text First Indent 2" w:semiHidden="1" w:unhideWhenUsed="1"/>
-    <w:lsdException w:name="Note Heading" w:semiHidden="1" w:unhideWhenUsed="1"/>
-    <w:lsdException w:name="Body Text 2" w:semiHidden="1" w:unhideWhenUsed="1"/>
-    <w:lsdException w:name="Body Text 3" w:semiHidden="1" w:unhideWhenUsed="1"/>
-    <w:lsdException w:name="Body Text Indent 2" w:semiHidden="1" w:unhideWhenUsed="1"/>
-    <w:lsdException w:name="Body Text Indent 3" w:semiHidden="1" w:unhideWhenUsed="1"/>
-    <w:lsdException w:name="Block Text" w:semiHidden="1" w:unhideWhenUsed="1"/>
-    <w:lsdException w:name="Hyperlink" w:semiHidden="1" w:unhideWhenUsed="1"/>
-    <w:lsdException w:name="FollowedHyperlink" w:semiHidden="1" w:unhideWhenUsed="1"/>
-    <w:lsdException w:name="Strong" w:uiPriority="22" w:qFormat="1"/>
-    <w:lsdException w:name="Emphasis" w:uiPriority="20" w:qFormat="1"/>
-    <w:lsdException w:name="Document Map" w:semiHidden="1" w:unhideWhenUsed="1"/>
-    <w:lsdException w:name="Plain Text" w:semiHidden="1" w:unhideWhenUsed="1"/>
-    <w:lsdException w:name="E-mail Signature" w:semiHidden="1" w:unhideWhenUsed="1"/>
-    <w:lsdException w:name="HTML Top of Form" w:semiHidden="1" w:unhideWhenUsed="1"/>
-    <w:lsdException w:name="HTML Bottom of Form" w:semiHidden="1" w:unhideWhenUsed="1"/>
-    <w:lsdException w:name="Normal (Web)" w:semiHidden="1" w:unhideWhenUsed="1"/>
-    <w:lsdException w:name="HTML Acronym" w:semiHidden="1" w:unhideWhenUsed="1"/>
-    <w:lsdException w:name="HTML Address" w:semiHidden="1" w:unhideWhenUsed="1"/>
-    <w:lsdException w:name="HTML Cite" w:semiHidden="1" w:unhideWhenUsed="1"/>
-    <w:lsdException w:name="HTML Code" w:semiHidden="1" w:unhideWhenUsed="1"/>
-    <w:lsdException w:name="HTML Definition" w:semiHidden="1" w:unhideWhenUsed="1"/>
-    <w:lsdException w:name="HTML Keyboard" w:semiHidden="1" w:unhideWhenUsed="1"/>
-    <w:lsdException w:name="HTML Preformatted" w:semiHidden="1" w:unhideWhenUsed="1"/>
-    <w:lsdException w:name="HTML Sample" w:semiHidden="1" w:unhideWhenUsed="1"/>
-    <w:lsdException w:name="HTML Typewriter" w:semiHidden="1" w:unhideWhenUsed="1"/>
-    <w:lsdException w:name="HTML Variable" w:semiHidden="1" w:unhideWhenUsed="1"/>
-    <w:lsdException w:name="Normal Table" w:semiHidden="1" w:unhideWhenUsed="1"/>
-    <w:lsdException w:name="annotation subject" w:semiHidden="1" w:unhideWhenUsed="1"/>
-    <w:lsdException w:name="No List" w:semiHidden="1" w:unhideWhenUsed="1"/>
-    <w:lsdException w:name="Outline List 1" w:semiHidden="1" w:unhideWhenUsed="1"/>
-    <w:lsdException w:name="Outline List 2" w:semiHidden="1" w:unhideWhenUsed="1"/>
-    <w:lsdException w:name="Outline List 3" w:semiHidden="1" w:unhideWhenUsed="1"/>
-    <w:lsdException w:name="Table Simple 1" w:semiHidden="1" w:unhideWhenUsed="1"/>
-    <w:lsdException w:name="Table Simple 2" w:semiHidden="1" w:unhideWhenUsed="1"/>
-    <w:lsdException w:name="Table Simple 3" w:semiHidden="1" w:unhideWhenUsed="1"/>
-    <w:lsdException w:name="Table Classic 1" w:semiHidden="1" w:unhideWhenUsed="1"/>
-    <w:lsdException w:name="Table Classic 2" w:semiHidden="1" w:unhideWhenUsed="1"/>
-    <w:lsdException w:name="Table Classic 3" w:semiHidden="1" w:unhideWhenUsed="1"/>
-    <w:lsdException w:name="Table Classic 4" w:semiHidden="1" w:unhideWhenUsed="1"/>
-    <w:lsdException w:name="Table Colorful 1" w:semiHidden="1" w:unhideWhenUsed="1"/>
-    <w:lsdException w:name="Table Colorful 2" w:semiHidden="1" w:unhideWhenUsed="1"/>
-    <w:lsdException w:name="Table Colorful 3" w:semiHidden="1" w:unhideWhenUsed="1"/>
-    <w:lsdException w:name="Table Columns 1" w:semiHidden="1" w:unhideWhenUsed="1"/>
-    <w:lsdException w:name="Table Columns 2" w:semiHidden="1" w:unhideWhenUsed="1"/>
-    <w:lsdException w:name="Table Columns 3" w:semiHidden="1" w:unhideWhenUsed="1"/>
-    <w:lsdException w:name="Table Columns 4" w:semiHidden="1" w:unhideWhenUsed="1"/>
-    <w:lsdException w:name="Table Columns 5" w:semiHidden="1" w:unhideWhenUsed="1"/>
-    <w:lsdException w:name="Table Grid 1" w:semiHidden="1" w:unhideWhenUsed="1"/>
-    <w:lsdException w:name="Table Grid 2" w:semiHidden="1" w:unhideWhenUsed="1"/>
-    <w:lsdException w:name="Table Grid 3" w:semiHidden="1" w:unhideWhenUsed="1"/>
-    <w:lsdException w:name="Table Grid 4" w:semiHidden="1" w:unhideWhenUsed="1"/>
-    <w:lsdException w:name="Table Grid 5" w:semiHidden="1" w:unhideWhenUsed="1"/>
-    <w:lsdException w:name="Table Grid 6" w:semiHidden="1" w:unhideWhenUsed="1"/>
-    <w:lsdException w:name="Table Grid 7" w:semiHidden="1" w:unhideWhenUsed="1"/>
-    <w:lsdException w:name="Table Grid 8" w:semiHidden="1" w:unhideWhenUsed="1"/>
-    <w:lsdException w:name="Table List 1" w:semiHidden="1" w:unhideWhenUsed="1"/>
-    <w:lsdException w:name="Table List 2" w:semiHidden="1" w:unhideWhenUsed="1"/>
-    <w:lsdException w:name="Table List 3" w:semiHidden="1" w:unhideWhenUsed="1"/>
-    <w:lsdException w:name="Table List 4" w:semiHidden="1" w:unhideWhenUsed="1"/>
-    <w:lsdException w:name="Table List 5" w:semiHidden="1" w:unhideWhenUsed="1"/>
-    <w:lsdException w:name="Table List 6" w:semiHidden="1" w:unhideWhenUsed="1"/>
-    <w:lsdException w:name="Table List 7" w:semiHidden="1" w:unhideWhenUsed="1"/>
-    <w:lsdException w:name="Table List 8" w:semiHidden="1" w:unhideWhenUsed="1"/>
-    <w:lsdException w:name="Table 3D effects 1" w:semiHidden="1" w:unhideWhenUsed="1"/>
-    <w:lsdException w:name="Table 3D effects 2" w:semiHidden="1" w:unhideWhenUsed="1"/>
-    <w:lsdException w:name="Table 3D effects 3" w:semiHidden="1" w:unhideWhenUsed="1"/>
-    <w:lsdException w:name="Table Contemporary" w:semiHidden="1" w:unhideWhenUsed="1"/>
-    <w:lsdException w:name="Table Elegant" w:semiHidden="1" w:unhideWhenUsed="1"/>
-    <w:lsdException w:name="Table Professional" w:semiHidden="1" w:unhideWhenUsed="1"/>
-    <w:lsdException w:name="Table Subtle 1" w:semiHidden="1" w:unhideWhenUsed="1"/>
-    <w:lsdException w:name="Table Subtle 2" w:semiHidden="1" w:unhideWhenUsed="1"/>
-    <w:lsdException w:name="Table Web 1" w:semiHidden="1" w:unhideWhenUsed="1"/>
-    <w:lsdException w:name="Table Web 2" w:semiHidden="1" w:unhideWhenUsed="1"/>
-    <w:lsdException w:name="Table Web 3" w:semiHidden="1" w:unhideWhenUsed="1"/>
-    <w:lsdException w:name="Balloon Text" w:semiHidden="1" w:unhideWhenUsed="1"/>
-    <w:lsdException w:name="Table Grid" w:uiPriority="39"/>
-    <w:lsdException w:name="Table Theme" w:semiHidden="1" w:unhideWhenUsed="1"/>
-    <w:lsdException w:name="Placeholder Text" w:semiHidden="1"/>
-    <w:lsdException w:name="No Spacing" w:uiPriority="1" w:qFormat="1"/>
-    <w:lsdException w:name="Light Shading" w:uiPriority="60"/>
-    <w:lsdException w:name="Light List" w:uiPriority="61"/>
-    <w:lsdException w:name="Light Grid" w:uiPriority="62"/>
-    <w:lsdException w:name="Medium Shading 1" w:uiPriority="63"/>
-    <w:lsdException w:name="Medium Shading 2" w:uiPriority="64"/>
-    <w:lsdException w:name="Medium List 1" w:uiPriority="65"/>
-    <w:lsdException w:name="Medium List 2" w:uiPriority="66"/>
-    <w:lsdException w:name="Medium Grid 1" w:uiPriority="67"/>
-    <w:lsdException w:name="Medium Grid 2" w:uiPriority="68"/>
-    <w:lsdException w:name="Medium Grid 3" w:uiPriority="69"/>
-    <w:lsdException w:name="Dark List" w:uiPriority="70"/>
-    <w:lsdException w:name="Colorful Shading" w:uiPriority="71"/>
-    <w:lsdException w:name="Colorful List" w:uiPriority="72"/>
-    <w:lsdException w:name="Colorful Grid" w:uiPriority="73"/>
-    <w:lsdException w:name="Light Shading Accent 1" w:uiPriority="60"/>
-    <w:lsdException w:name="Light List Accent 1" w:uiPriority="61"/>
-    <w:lsdException w:name="Light Grid Accent 1" w:uiPriority="62"/>
-    <w:lsdException w:name="Medium Shading 1 Accent 1" w:uiPriority="63"/>
-    <w:lsdException w:name="Medium Shading 2 Accent 1" w:uiPriority="64"/>
-    <w:lsdException w:name="Medium List 1 Accent 1" w:uiPriority="65"/>
-    <w:lsdException w:name="Revision" w:semiHidden="1"/>
-    <w:lsdException w:name="List Paragraph" w:uiPriority="34" w:qFormat="1"/>
-    <w:lsdException w:name="Quote" w:uiPriority="29" w:qFormat="1"/>
-    <w:lsdException w:name="Intense Quote" w:uiPriority="30" w:qFormat="1"/>
-    <w:lsdException w:name="Medium List 2 Accent 1" w:uiPriority="66"/>
-    <w:lsdException w:name="Medium Grid 1 Accent 1" w:uiPriority="67"/>
-    <w:lsdException w:name="Medium Grid 2 Accent 1" w:uiPriority="68"/>
-    <w:lsdException w:name="Medium Grid 3 Accent 1" w:uiPriority="69"/>
-    <w:lsdException w:name="Dark List Accent 1" w:uiPriority="70"/>
-    <w:lsdException w:name="Colorful Shading Accent 1" w:uiPriority="71"/>
-    <w:lsdException w:name="Colorful List Accent 1" w:uiPriority="72"/>
-    <w:lsdException w:name="Colorful Grid Accent 1" w:uiPriority="73"/>
-    <w:lsdException w:name="Light Shading Accent 2" w:uiPriority="60"/>
-    <w:lsdException w:name="Light List Accent 2" w:uiPriority="61"/>
-    <w:lsdException w:name="Light Grid Accent 2" w:uiPriority="62"/>
-    <w:lsdException w:name="Medium Shading 1 Accent 2" w:uiPriority="63"/>
-    <w:lsdException w:name="Medium Shading 2 Accent 2" w:uiPriority="64"/>
-    <w:lsdException w:name="Medium List 1 Accent 2" w:uiPriority="65"/>
-    <w:lsdException w:name="Medium List 2 Accent 2" w:uiPriority="66"/>
-    <w:lsdException w:name="Medium Grid 1 Accent 2" w:uiPriority="67"/>
-    <w:lsdException w:name="Medium Grid 2 Accent 2" w:uiPriority="68"/>
-    <w:lsdException w:name="Medium Grid 3 Accent 2" w:uiPriority="69"/>
-    <w:lsdException w:name="Dark List Accent 2" w:uiPriority="70"/>
-    <w:lsdException w:name="Colorful Shading Accent 2" w:uiPriority="71"/>
-    <w:lsdException w:name="Colorful List Accent 2" w:uiPriority="72"/>
-    <w:lsdException w:name="Colorful Grid Accent 2" w:uiPriority="73"/>
-    <w:lsdException w:name="Light Shading Accent 3" w:uiPriority="60"/>
-    <w:lsdException w:name="Light List Accent 3" w:uiPriority="61"/>
-    <w:lsdException w:name="Light Grid Accent 3" w:uiPriority="62"/>
-    <w:lsdException w:name="Medium Shading 1 Accent 3" w:uiPriority="63"/>
-    <w:lsdException w:name="Medium Shading 2 Accent 3" w:uiPriority="64"/>
-    <w:lsdException w:name="Medium List 1 Accent 3" w:uiPriority="65"/>
-    <w:lsdException w:name="Medium List 2 Accent 3" w:uiPriority="66"/>
-    <w:lsdException w:name="Medium Grid 1 Accent 3" w:uiPriority="67"/>
-    <w:lsdException w:name="Medium Grid 2 Accent 3" w:uiPriority="68"/>
-    <w:lsdException w:name="Medium Grid 3 Accent 3" w:uiPriority="69"/>
-    <w:lsdException w:name="Dark List Accent 3" w:uiPriority="70"/>
-    <w:lsdException w:name="Colorful Shading Accent 3" w:uiPriority="71"/>
-    <w:lsdException w:name="Colorful List Accent 3" w:uiPriority="72"/>
-    <w:lsdException w:name="Colorful Grid Accent 3" w:uiPriority="73"/>
-    <w:lsdException w:name="Light Shading Accent 4" w:uiPriority="60"/>
-    <w:lsdException w:name="Light List Accent 4" w:uiPriority="61"/>
-    <w:lsdException w:name="Light Grid Accent 4" w:uiPriority="62"/>
-    <w:lsdException w:name="Medium Shading 1 Accent 4" w:uiPriority="63"/>
-    <w:lsdException w:name="Medium Shading 2 Accent 4" w:uiPriority="64"/>
-    <w:lsdException w:name="Medium List 1 Accent 4" w:uiPriority="65"/>
-    <w:lsdException w:name="Medium List 2 Accent 4" w:uiPriority="66"/>
-    <w:lsdException w:name="Medium Grid 1 Accent 4" w:uiPriority="67"/>
-    <w:lsdException w:name="Medium Grid 2 Accent 4" w:uiPriority="68"/>
-    <w:lsdException w:name="Medium Grid 3 Accent 4" w:uiPriority="69"/>
-    <w:lsdException w:name="Dark List Accent 4" w:uiPriority="70"/>
-    <w:lsdException w:name="Colorful Shading Accent 4" w:uiPriority="71"/>
-    <w:lsdException w:name="Colorful List Accent 4" w:uiPriority="72"/>
-    <w:lsdException w:name="Colorful Grid Accent 4" w:uiPriority="73"/>
-    <w:lsdException w:name="Light Shading Accent 5" w:uiPriority="60"/>
-    <w:lsdException w:name="Light List Accent 5" w:uiPriority="61"/>
-    <w:lsdException w:name="Light Grid Accent 5" w:uiPriority="62"/>
-    <w:lsdException w:name="Medium Shading 1 Accent 5" w:uiPriority="63"/>
-    <w:lsdException w:name="Medium Shading 2 Accent 5" w:uiPriority="64"/>
-    <w:lsdException w:name="Medium List 1 Accent 5" w:uiPriority="65"/>
-    <w:lsdException w:name="Medium List 2 Accent 5" w:uiPriority="66"/>
-    <w:lsdException w:name="Medium Grid 1 Accent 5" w:uiPriority="67"/>
-    <w:lsdException w:name="Medium Grid 2 Accent 5" w:uiPriority="68"/>
-    <w:lsdException w:name="Medium Grid 3 Accent 5" w:uiPriority="69"/>
-    <w:lsdException w:name="Dark List Accent 5" w:uiPriority="70"/>
-    <w:lsdException w:name="Colorful Shading Accent 5" w:uiPriority="71"/>
-    <w:lsdException w:name="Colorful List Accent 5" w:uiPriority="72"/>
-    <w:lsdException w:name="Colorful Grid Accent 5" w:uiPriority="73"/>
-    <w:lsdException w:name="Light Shading Accent 6" w:uiPriority="60"/>
-    <w:lsdException w:name="Light List Accent 6" w:uiPriority="61"/>
-    <w:lsdException w:name="Light Grid Accent 6" w:uiPriority="62"/>
-    <w:lsdException w:name="Medium Shading 1 Accent 6" w:uiPriority="63"/>
-    <w:lsdException w:name="Medium Shading 2 Accent 6" w:uiPriority="64"/>
-    <w:lsdException w:name="Medium List 1 Accent 6" w:uiPriority="65"/>
-    <w:lsdException w:name="Medium List 2 Accent 6" w:uiPriority="66"/>
-    <w:lsdException w:name="Medium Grid 1 Accent 6" w:uiPriority="67"/>
-    <w:lsdException w:name="Medium Grid 2 Accent 6" w:uiPriority="68"/>
-    <w:lsdException w:name="Medium Grid 3 Accent 6" w:uiPriority="69"/>
-    <w:lsdException w:name="Dark List Accent 6" w:uiPriority="70"/>
-    <w:lsdException w:name="Colorful Shading Accent 6" w:uiPriority="71"/>
-    <w:lsdException w:name="Colorful List Accent 6" w:uiPriority="72"/>
-    <w:lsdException w:name="Colorful Grid Accent 6" w:uiPriority="73"/>
-    <w:lsdException w:name="Subtle Emphasis" w:uiPriority="19" w:qFormat="1"/>
-    <w:lsdException w:name="Intense Emphasis" w:uiPriority="21" w:qFormat="1"/>
-    <w:lsdException w:name="Subtle Reference" w:uiPriority="31" w:qFormat="1"/>
-    <w:lsdException w:name="Intense Reference" w:uiPriority="32" w:qFormat="1"/>
-    <w:lsdException w:name="Book Title" w:uiPriority="33" w:qFormat="1"/>
-    <w:lsdException w:name="Bibliography" w:semiHidden="1" w:uiPriority="37" w:unhideWhenUsed="1"/>
-    <w:lsdException w:name="TOC Heading" w:semiHidden="1" w:uiPriority="39" w:unhideWhenUsed="1" w:qFormat="1"/>
-    <w:lsdException w:name="Plain Table 1" w:uiPriority="41"/>
-    <w:lsdException w:name="Plain Table 2" w:uiPriority="42"/>
-    <w:lsdException w:name="Plain Table 3" w:uiPriority="43"/>
-    <w:lsdException w:name="Plain Table 4" w:uiPriority="44"/>
-    <w:lsdException w:name="Plain Table 5" w:uiPriority="45"/>
-    <w:lsdException w:name="Grid Table Light" w:uiPriority="40"/>
-    <w:lsdException w:name="Grid Table 1 Light" w:uiPriority="46"/>
-    <w:lsdException w:name="Grid Table 2" w:uiPriority="47"/>
-    <w:lsdException w:name="Grid Table 3" w:uiPriority="48"/>
-    <w:lsdException w:name="Grid Table 4" w:uiPriority="49"/>
-    <w:lsdException w:name="Grid Table 5 Dark" w:uiPriority="50"/>
-    <w:lsdException w:name="Grid Table 6 Colorful" w:uiPriority="51"/>
-    <w:lsdException w:name="Grid Table 7 Colorful" w:uiPriority="52"/>
-    <w:lsdException w:name="Grid Table 1 Light Accent 1" w:uiPriority="46"/>
-    <w:lsdException w:name="Grid Table 2 Accent 1" w:uiPriority="47"/>
-    <w:lsdException w:name="Grid Table 3 Accent 1" w:uiPriority="48"/>
-    <w:lsdException w:name="Grid Table 4 Accent 1" w:uiPriority="49"/>
-    <w:lsdException w:name="Grid Table 5 Dark Accent 1" w:uiPriority="50"/>
-    <w:lsdException w:name="Grid Table 6 Colorful Accent 1" w:uiPriority="51"/>
-    <w:lsdException w:name="Grid Table 7 Colorful Accent 1" w:uiPriority="52"/>
-    <w:lsdException w:name="Grid Table 1 Light Accent 2" w:uiPriority="46"/>
-    <w:lsdException w:name="Grid Table 2 Accent 2" w:uiPriority="47"/>
-    <w:lsdException w:name="Grid Table 3 Accent 2" w:uiPriority="48"/>
-    <w:lsdException w:name="Grid Table 4 Accent 2" w:uiPriority="49"/>
-    <w:lsdException w:name="Grid Table 5 Dark Accent 2" w:uiPriority="50"/>
-    <w:lsdException w:name="Grid Table 6 Colorful Accent 2" w:uiPriority="51"/>
-    <w:lsdException w:name="Grid Table 7 Colorful Accent 2" w:uiPriority="52"/>
-    <w:lsdException w:name="Grid Table 1 Light Accent 3" w:uiPriority="46"/>
-    <w:lsdException w:name="Grid Table 2 Accent 3" w:uiPriority="47"/>
-    <w:lsdException w:name="Grid Table 3 Accent 3" w:uiPriority="48"/>
-    <w:lsdException w:name="Grid Table 4 Accent 3" w:uiPriority="49"/>
-    <w:lsdException w:name="Grid Table 5 Dark Accent 3" w:uiPriority="50"/>
-    <w:lsdException w:name="Grid Table 6 Colorful Accent 3" w:uiPriority="51"/>
-    <w:lsdException w:name="Grid Table 7 Colorful Accent 3" w:uiPriority="52"/>
-    <w:lsdException w:name="Grid Table 1 Light Accent 4" w:uiPriority="46"/>
-    <w:lsdException w:name="Grid Table 2 Accent 4" w:uiPriority="47"/>
-    <w:lsdException w:name="Grid Table 3 Accent 4" w:uiPriority="48"/>
-    <w:lsdException w:name="Grid Table 4 Accent 4" w:uiPriority="49"/>
-    <w:lsdException w:name="Grid Table 5 Dark Accent 4" w:uiPriority="50"/>
-    <w:lsdException w:name="Grid Table 6 Colorful Accent 4" w:uiPriority="51"/>
-    <w:lsdException w:name="Grid Table 7 Colorful Accent 4" w:uiPriority="52"/>
-    <w:lsdException w:name="Grid Table 1 Light Accent 5" w:uiPriority="46"/>
-    <w:lsdException w:name="Grid Table 2 Accent 5" w:uiPriority="47"/>
-    <w:lsdException w:name="Grid Table 3 Accent 5" w:uiPriority="48"/>
-    <w:lsdException w:name="Grid Table 4 Accent 5" w:uiPriority="49"/>
-    <w:lsdException w:name="Grid Table 5 Dark Accent 5" w:uiPriority="50"/>
-    <w:lsdException w:name="Grid Table 6 Colorful Accent 5" w:uiPriority="51"/>
-    <w:lsdException w:name="Grid Table 7 Colorful Accent 5" w:uiPriority="52"/>
-    <w:lsdException w:name="Grid Table 1 Light Accent 6" w:uiPriority="46"/>
-    <w:lsdException w:name="Grid Table 2 Accent 6" w:uiPriority="47"/>
-    <w:lsdException w:name="Grid Table 3 Accent 6" w:uiPriority="48"/>
-    <w:lsdException w:name="Grid Table 4 Accent 6" w:uiPriority="49"/>
-    <w:lsdException w:name="Grid Table 5 Dark Accent 6" w:uiPriority="50"/>
-    <w:lsdException w:name="Grid Table 6 Colorful Accent 6" w:uiPriority="51"/>
-    <w:lsdException w:name="Grid Table 7 Colorful Accent 6" w:uiPriority="52"/>
-    <w:lsdException w:name="List Table 1 Light" w:uiPriority="46"/>
-    <w:lsdException w:name="List Table 2" w:uiPriority="47"/>
-    <w:lsdException w:name="List Table 3" w:uiPriority="48"/>
-    <w:lsdException w:name="List Table 4" w:uiPriority="49"/>
-    <w:lsdException w:name="List Table 5 Dark" w:uiPriority="50"/>
-    <w:lsdException w:name="List Table 6 Colorful" w:uiPriority="51"/>
-    <w:lsdException w:name="List Table 7 Colorful" w:uiPriority="52"/>
-    <w:lsdException w:name="List Table 1 Light Accent 1" w:uiPriority="46"/>
-    <w:lsdException w:name="List Table 2 Accent 1" w:uiPriority="47"/>
-    <w:lsdException w:name="List Table 3 Accent 1" w:uiPriority="48"/>
-    <w:lsdException w:name="List Table 4 Accent 1" w:uiPriority="49"/>
-    <w:lsdException w:name="List Table 5 Dark Accent 1" w:uiPriority="50"/>
-    <w:lsdException w:name="List Table 6 Colorful Accent 1" w:uiPriority="51"/>
-    <w:lsdException w:name="List Table 7 Colorful Accent 1" w:uiPriority="52"/>
-    <w:lsdException w:name="List Table 1 Light Accent 2" w:uiPriority="46"/>
-    <w:lsdException w:name="List Table 2 Accent 2" w:uiPriority="47"/>
-    <w:lsdException w:name="List Table 3 Accent 2" w:uiPriority="48"/>
-    <w:lsdException w:name="List Table 4 Accent 2" w:uiPriority="49"/>
-    <w:lsdException w:name="List Table 5 Dark Accent 2" w:uiPriority="50"/>
-    <w:lsdException w:name="List Table 6 Colorful Accent 2" w:uiPriority="51"/>
-    <w:lsdException w:name="List Table 7 Colorful Accent 2" w:uiPriority="52"/>
-    <w:lsdException w:name="List Table 1 Light Accent 3" w:uiPriority="46"/>
-    <w:lsdException w:name="List Table 2 Accent 3" w:uiPriority="47"/>
-    <w:lsdException w:name="List Table 3 Accent 3" w:uiPriority="48"/>
-    <w:lsdException w:name="List Table 4 Accent 3" w:uiPriority="49"/>
-    <w:lsdException w:name="List Table 5 Dark Accent 3" w:uiPriority="50"/>
-    <w:lsdException w:name="List Table 6 Colorful Accent 3" w:uiPriority="51"/>
-    <w:lsdException w:name="List Table 7 Colorful Accent 3" w:uiPriority="52"/>
-    <w:lsdException w:name="List Table 1 Light Accent 4" w:uiPriority="46"/>
-    <w:lsdException w:name="List Table 2 Accent 4" w:uiPriority="47"/>
-    <w:lsdException w:name="List Table 3 Accent 4" w:uiPriority="48"/>
-    <w:lsdException w:name="List Table 4 Accent 4" w:uiPriority="49"/>
-    <w:lsdException w:name="List Table 5 Dark Accent 4" w:uiPriority="50"/>
-    <w:lsdException w:name="List Table 6 Colorful Accent 4" w:uiPriority="51"/>
-    <w:lsdException w:name="List Table 7 Colorful Accent 4" w:uiPriority="52"/>
-    <w:lsdException w:name="List Table 1 Light Accent 5" w:uiPriority="46"/>
-    <w:lsdException w:name="List Table 2 Accent 5" w:uiPriority="47"/>
-    <w:lsdException w:name="List Table 3 Accent 5" w:uiPriority="48"/>
-    <w:lsdException w:name="List Table 4 Accent 5" w:uiPriority="49"/>
-    <w:lsdException w:name="List Table 5 Dark Accent 5" w:uiPriority="50"/>
-    <w:lsdException w:name="List Table 6 Colorful Accent 5" w:uiPriority="51"/>
-    <w:lsdException w:name="List Table 7 Colorful Accent 5" w:uiPriority="52"/>
-    <w:lsdException w:name="List Table 1 Light Accent 6" w:uiPriority="46"/>
-    <w:lsdException w:name="List Table 2 Accent 6" w:uiPriority="47"/>
-    <w:lsdException w:name="List Table 3 Accent 6" w:uiPriority="48"/>
-    <w:lsdException w:name="List Table 4 Accent 6" w:uiPriority="49"/>
-    <w:lsdException w:name="List Table 5 Dark Accent 6" w:uiPriority="50"/>
-    <w:lsdException w:name="List Table 6 Colorful Accent 6" w:uiPriority="51"/>
-    <w:lsdException w:name="List Table 7 Colorful Accent 6" w:uiPriority="52"/>
-    <w:lsdException w:name="Mention" w:semiHidden="1" w:unhideWhenUsed="1"/>
-    <w:lsdException w:name="Smart Hyperlink" w:semiHidden="1" w:unhideWhenUsed="1"/>
-    <w:lsdException w:name="Hashtag" w:semiHidden="1" w:unhideWhenUsed="1"/>
-    <w:lsdException w:name="Unresolved Mention" w:semiHidden="1" w:unhideWhenUsed="1"/>
-    <w:lsdException w:name="Smart Link" w:semiHidden="1" w:unhideWhenUsed="1"/>
-  </w:latentStyles>
-  <w:style w:type="paragraph" w:default="1" w:styleId="Normal">
-    <w:name w:val="Normal"/>
-    <w:qFormat/>
-  </w:style>
-  <w:style w:type="character" w:default="1" w:styleId="Fuentedeprrafopredeter">
-    <w:name w:val="Default Paragraph Font"/>
-    <w:uiPriority w:val="1"/>
-    <w:semiHidden/>
-    <w:unhideWhenUsed/>
-  </w:style>
-  <w:style w:type="table" w:default="1" w:styleId="Tablanormal">
-    <w:name w:val="Normal Table"/>
-    <w:uiPriority w:val="99"/>
-    <w:semiHidden/>
-    <w:unhideWhenUsed/>
-    <w:tblPr>
-      <w:tblInd w:w="0" w:type="dxa"/>
-      <w:tblCellMar>
-        <w:top w:w="0" w:type="dxa"/>
-        <w:left w:w="108" w:type="dxa"/>
-        <w:bottom w:w="0" w:type="dxa"/>
-        <w:right w:w="108" w:type="dxa"/>
-      </w:tblCellMar>
-    </w:tblPr>
-  </w:style>
-  <w:style w:type="numbering" w:default="1" w:styleId="Sinlista">
-    <w:name w:val="No List"/>
-    <w:uiPriority w:val="99"/>
-    <w:semiHidden/>
-    <w:unhideWhenUsed/>
-  </w:style>
-  <w:style w:type="character" w:styleId="Textodelmarcadordeposicin">
-    <w:name w:val="Placeholder Text"/>
+  <w:style w:type="character" w:styleId="Mencinsinresolver">
+    <w:name w:val="Unresolved Mention"/>
     <w:basedOn w:val="Fuentedeprrafopredeter"/>
     <w:uiPriority w:val="99"/>
     <w:semiHidden/>
-    <w:rsid w:val="00CC793C"/>
+    <w:unhideWhenUsed/>
+    <w:rsid w:val="00EF0C91"/>
     <w:rPr>
-      <w:color w:val="595959" w:themeColor="text1" w:themeTint="A6"/>
+      <w:color w:val="605E5C"/>
+      <w:shd w:val="clear" w:color="auto" w:fill="E1DFDD"/>
     </w:rPr>
   </w:style>
-  <w:style w:type="paragraph" w:customStyle="1" w:styleId="5EC289C8050D4B93B542EE6121E1CD61">
-    <w:name w:val="5EC289C8050D4B93B542EE6121E1CD61"/>
-    <w:rsid w:val="008F2ADD"/>
-    <w:rPr>
-      <w:lang w:val="en-AU" w:eastAsia="en-AU"/>
-    </w:rPr>
-  </w:style>
 </w:styles>
-</file>
-
-<file path=word/glossary/webSettings.xml><?xml version="1.0" encoding="utf-8"?>
-<w:webSettings xmlns:mc="http://schemas.openxmlformats.org/markup-compatibility/2006" xmlns:r="http://schemas.openxmlformats.org/officeDocument/2006/relationships" xmlns:w="http://schemas.openxmlformats.org/wordprocessingml/2006/main" xmlns:w14="http://schemas.microsoft.com/office/word/2010/wordml" xmlns:w15="http://schemas.microsoft.com/office/word/2012/wordml" xmlns:w16cex="http://schemas.microsoft.com/office/word/2018/wordml/cex" xmlns:w16cid="http://schemas.microsoft.com/office/word/2016/wordml/cid" xmlns:w16="http://schemas.microsoft.com/office/word/2018/wordml" xmlns:w16du="http://schemas.microsoft.com/office/word/2023/wordml/word16du" xmlns:w16sdtdh="http://schemas.microsoft.com/office/word/2020/wordml/sdtdatahash" xmlns:w16se="http://schemas.microsoft.com/office/word/2015/wordml/symex" mc:Ignorable="w14 w15 w16se w16cid w16 w16cex w16sdtdh w16du">
-  <w:optimizeForBrowser/>
-  <w:allowPNG/>
-</w:webSettings>
 </file>
 
 <file path=word/theme/theme1.xml><?xml version="1.0" encoding="utf-8"?>
@@ -28223,15 +27606,6 @@
 </file>
 
 <file path=customXml/item1.xml><?xml version="1.0" encoding="utf-8"?>
-<?mso-contentType ?>
-<FormTemplates xmlns="http://schemas.microsoft.com/sharepoint/v3/contenttype/forms">
-  <Display>DocumentLibraryForm</Display>
-  <Edit>DocumentLibraryForm</Edit>
-  <New>DocumentLibraryForm</New>
-</FormTemplates>
-</file>
-
-<file path=customXml/item2.xml><?xml version="1.0" encoding="utf-8"?>
 <ct:contentTypeSchema xmlns:ct="http://schemas.microsoft.com/office/2006/metadata/contentType" xmlns:ma="http://schemas.microsoft.com/office/2006/metadata/properties/metaAttributes" ct:_="" ma:_="" ma:contentTypeName="Document" ma:contentTypeID="0x01010079F111ED35F8CC479449609E8A0923A6" ma:contentTypeVersion="26" ma:contentTypeDescription="Create a new document." ma:contentTypeScope="" ma:versionID="ac37c1753acd5e330d2062ccec26ea66">
   <xsd:schema xmlns:xsd="http://www.w3.org/2001/XMLSchema" xmlns:xs="http://www.w3.org/2001/XMLSchema" xmlns:p="http://schemas.microsoft.com/office/2006/metadata/properties" xmlns:ns1="http://schemas.microsoft.com/sharepoint/v3" xmlns:ns2="71af3243-3dd4-4a8d-8c0d-dd76da1f02a5" xmlns:ns3="16c05727-aa75-4e4a-9b5f-8a80a1165891" xmlns:ns4="230e9df3-be65-4c73-a93b-d1236ebd677e" targetNamespace="http://schemas.microsoft.com/office/2006/metadata/properties" ma:root="true" ma:fieldsID="3b340c7101c92c5120abd06486f94548" ns1:_="" ns2:_="" ns3:_="" ns4:_="">
     <xsd:import namespace="http://schemas.microsoft.com/sharepoint/v3"/>
@@ -28531,7 +27905,7 @@
 </ct:contentTypeSchema>
 </file>
 
-<file path=customXml/item3.xml><?xml version="1.0" encoding="utf-8"?>
+<file path=customXml/item2.xml><?xml version="1.0" encoding="utf-8"?>
 <p:properties xmlns:p="http://schemas.microsoft.com/office/2006/metadata/properties" xmlns:xsi="http://www.w3.org/2001/XMLSchema-instance" xmlns:pc="http://schemas.microsoft.com/office/infopath/2007/PartnerControls">
   <documentManagement>
     <_ip_UnifiedCompliancePolicyUIAction xmlns="http://schemas.microsoft.com/sharepoint/v3" xsi:nil="true"/>
@@ -28551,15 +27925,20 @@
 </p:properties>
 </file>
 
-<file path=customXml/itemProps1.xml><?xml version="1.0" encoding="utf-8"?>
-<ds:datastoreItem xmlns:ds="http://schemas.openxmlformats.org/officeDocument/2006/customXml" ds:itemID="{8EE472BA-788C-4F9A-9D6E-2ABE3E313B3A}">
-  <ds:schemaRefs>
-    <ds:schemaRef ds:uri="http://schemas.microsoft.com/sharepoint/v3/contenttype/forms"/>
-  </ds:schemaRefs>
-</ds:datastoreItem>
+<file path=customXml/item3.xml><?xml version="1.0" encoding="utf-8"?>
+<?mso-contentType ?>
+<FormTemplates xmlns="http://schemas.microsoft.com/sharepoint/v3/contenttype/forms">
+  <Display>DocumentLibraryForm</Display>
+  <Edit>DocumentLibraryForm</Edit>
+  <New>DocumentLibraryForm</New>
+</FormTemplates>
 </file>
 
-<file path=customXml/itemProps2.xml><?xml version="1.0" encoding="utf-8"?>
+<file path=customXml/item4.xml><?xml version="1.0" encoding="utf-8"?>
+<b:Sources xmlns:b="http://schemas.openxmlformats.org/officeDocument/2006/bibliography" xmlns="http://schemas.openxmlformats.org/officeDocument/2006/bibliography" SelectedStyle="\APASixthEditionOfficeOnline.xsl" StyleName="APA" Version="6"/>
+</file>
+
+<file path=customXml/itemProps1.xml><?xml version="1.0" encoding="utf-8"?>
 <ds:datastoreItem xmlns:ds="http://schemas.openxmlformats.org/officeDocument/2006/customXml" ds:itemID="{40F2AB44-4679-4E0F-B67A-05C36882B506}">
   <ds:schemaRefs>
     <ds:schemaRef ds:uri="http://schemas.microsoft.com/office/2006/metadata/contentType"/>
@@ -28580,7 +27959,7 @@
 </ds:datastoreItem>
 </file>
 
-<file path=customXml/itemProps3.xml><?xml version="1.0" encoding="utf-8"?>
+<file path=customXml/itemProps2.xml><?xml version="1.0" encoding="utf-8"?>
 <ds:datastoreItem xmlns:ds="http://schemas.openxmlformats.org/officeDocument/2006/customXml" ds:itemID="{ED0DB6EF-47E3-4B26-B60D-0F29C9B81E8F}">
   <ds:schemaRefs>
     <ds:schemaRef ds:uri="http://schemas.microsoft.com/office/2006/metadata/properties"/>
@@ -28592,6 +27971,22 @@
 </ds:datastoreItem>
 </file>
 
+<file path=customXml/itemProps3.xml><?xml version="1.0" encoding="utf-8"?>
+<ds:datastoreItem xmlns:ds="http://schemas.openxmlformats.org/officeDocument/2006/customXml" ds:itemID="{8EE472BA-788C-4F9A-9D6E-2ABE3E313B3A}">
+  <ds:schemaRefs>
+    <ds:schemaRef ds:uri="http://schemas.microsoft.com/sharepoint/v3/contenttype/forms"/>
+  </ds:schemaRefs>
+</ds:datastoreItem>
+</file>
+
+<file path=customXml/itemProps4.xml><?xml version="1.0" encoding="utf-8"?>
+<ds:datastoreItem xmlns:ds="http://schemas.openxmlformats.org/officeDocument/2006/customXml" ds:itemID="{B13EB2F7-F9F1-4515-8064-80DE48713951}">
+  <ds:schemaRefs>
+    <ds:schemaRef ds:uri="http://schemas.openxmlformats.org/officeDocument/2006/bibliography"/>
+  </ds:schemaRefs>
+</ds:datastoreItem>
+</file>
+
 <file path=docMetadata/LabelInfo.xml><?xml version="1.0" encoding="utf-8"?>
 <clbl:labelList xmlns:clbl="http://schemas.microsoft.com/office/2020/mipLabelMetadata"/>
 </file>
</xml_diff>